<commit_message>
Improved performance on local search
</commit_message>
<xml_diff>
--- a/Docs/SegundoRelatorio-MOA-RA110752_RA105423.docx
+++ b/Docs/SegundoRelatorio-MOA-RA110752_RA105423.docx
@@ -2093,7 +2093,22 @@
         <w:ind w:left="0" w:firstLine="345"/>
       </w:pPr>
       <w:r>
-        <w:t xml:space="preserve">Contudo o 2-opt é um algoritmo custoso, aumenta consideravelmente o tempo da aplicação. </w:t>
+        <w:t xml:space="preserve">Contudo o 2-opt é um algoritmo </w:t>
+      </w:r>
+      <w:r>
+        <w:t xml:space="preserve">é </w:t>
+      </w:r>
+      <w:r>
+        <w:t xml:space="preserve">custoso, aumenta </w:t>
+      </w:r>
+      <w:r>
+        <w:t>consideravelmente</w:t>
+      </w:r>
+      <w:r>
+        <w:t xml:space="preserve"> </w:t>
+      </w:r>
+      <w:r>
+        <w:t xml:space="preserve">o tempo da aplicação. </w:t>
       </w:r>
       <w:r>
         <w:t xml:space="preserve">Seu custo é de </w:t>
@@ -2142,7 +2157,10 @@
         </m:r>
       </m:oMath>
       <w:r>
-        <w:t xml:space="preserve">, portanto esse é o custo da busca local. </w:t>
+        <w:t xml:space="preserve"> utilizado em cada geração</w:t>
+      </w:r>
+      <w:r>
+        <w:t xml:space="preserve">. </w:t>
       </w:r>
     </w:p>
     <w:p>
@@ -2521,7 +2539,7 @@
       </w:tblPr>
       <w:tblGrid>
         <w:gridCol w:w="999"/>
-        <w:gridCol w:w="766"/>
+        <w:gridCol w:w="876"/>
         <w:gridCol w:w="546"/>
         <w:gridCol w:w="1261"/>
         <w:gridCol w:w="971"/>
@@ -2856,8 +2874,6 @@
               <w:ind w:left="0" w:right="0" w:firstLine="0"/>
               <w:jc w:val="center"/>
             </w:pPr>
-            <w:bookmarkStart w:id="0" w:name="_GoBack"/>
-            <w:bookmarkEnd w:id="0"/>
           </w:p>
         </w:tc>
         <w:tc>
@@ -3401,6 +3417,437 @@
           </w:p>
         </w:tc>
       </w:tr>
+      <w:tr>
+        <w:trPr>
+          <w:jc w:val="center"/>
+        </w:trPr>
+        <w:tc>
+          <w:tcPr>
+            <w:tcW w:w="0" w:type="auto"/>
+            <w:tcBorders>
+              <w:left w:val="nil"/>
+              <w:right w:val="nil"/>
+            </w:tcBorders>
+          </w:tcPr>
+          <w:p>
+            <w:pPr>
+              <w:spacing w:after="0" w:line="259" w:lineRule="auto"/>
+              <w:ind w:left="0" w:right="0" w:firstLine="0"/>
+              <w:jc w:val="center"/>
+              <w:rPr>
+                <w:sz w:val="22"/>
+              </w:rPr>
+            </w:pPr>
+            <w:r>
+              <w:rPr>
+                <w:sz w:val="22"/>
+              </w:rPr>
+              <w:t>pr1002</w:t>
+            </w:r>
+          </w:p>
+        </w:tc>
+        <w:tc>
+          <w:tcPr>
+            <w:tcW w:w="0" w:type="auto"/>
+            <w:tcBorders>
+              <w:left w:val="nil"/>
+              <w:right w:val="nil"/>
+            </w:tcBorders>
+          </w:tcPr>
+          <w:p>
+            <w:pPr>
+              <w:spacing w:after="0" w:line="259" w:lineRule="auto"/>
+              <w:ind w:left="0" w:right="0" w:firstLine="0"/>
+              <w:jc w:val="center"/>
+              <w:rPr>
+                <w:sz w:val="22"/>
+              </w:rPr>
+            </w:pPr>
+            <w:r>
+              <w:rPr>
+                <w:sz w:val="22"/>
+              </w:rPr>
+              <w:t>259045</w:t>
+            </w:r>
+          </w:p>
+        </w:tc>
+        <w:tc>
+          <w:tcPr>
+            <w:tcW w:w="0" w:type="auto"/>
+            <w:tcBorders>
+              <w:left w:val="nil"/>
+              <w:right w:val="nil"/>
+            </w:tcBorders>
+          </w:tcPr>
+          <w:p>
+            <w:pPr>
+              <w:spacing w:after="0" w:line="259" w:lineRule="auto"/>
+              <w:ind w:left="0" w:right="0" w:firstLine="0"/>
+              <w:jc w:val="center"/>
+            </w:pPr>
+          </w:p>
+        </w:tc>
+        <w:tc>
+          <w:tcPr>
+            <w:tcW w:w="0" w:type="auto"/>
+            <w:tcBorders>
+              <w:left w:val="nil"/>
+              <w:right w:val="nil"/>
+            </w:tcBorders>
+          </w:tcPr>
+          <w:p>
+            <w:pPr>
+              <w:spacing w:after="0" w:line="259" w:lineRule="auto"/>
+              <w:ind w:left="0" w:right="0" w:firstLine="0"/>
+              <w:jc w:val="center"/>
+            </w:pPr>
+          </w:p>
+        </w:tc>
+        <w:tc>
+          <w:tcPr>
+            <w:tcW w:w="0" w:type="auto"/>
+            <w:tcBorders>
+              <w:left w:val="nil"/>
+              <w:right w:val="nil"/>
+            </w:tcBorders>
+          </w:tcPr>
+          <w:p>
+            <w:pPr>
+              <w:spacing w:after="0" w:line="259" w:lineRule="auto"/>
+              <w:ind w:left="0" w:right="0" w:firstLine="0"/>
+              <w:jc w:val="center"/>
+            </w:pPr>
+          </w:p>
+        </w:tc>
+        <w:tc>
+          <w:tcPr>
+            <w:tcW w:w="0" w:type="auto"/>
+            <w:tcBorders>
+              <w:left w:val="nil"/>
+              <w:right w:val="nil"/>
+            </w:tcBorders>
+          </w:tcPr>
+          <w:p>
+            <w:pPr>
+              <w:spacing w:after="0" w:line="259" w:lineRule="auto"/>
+              <w:ind w:left="0" w:right="0" w:firstLine="0"/>
+              <w:jc w:val="center"/>
+            </w:pPr>
+          </w:p>
+        </w:tc>
+        <w:tc>
+          <w:tcPr>
+            <w:tcW w:w="0" w:type="auto"/>
+            <w:tcBorders>
+              <w:left w:val="nil"/>
+              <w:right w:val="nil"/>
+            </w:tcBorders>
+          </w:tcPr>
+          <w:p>
+            <w:pPr>
+              <w:spacing w:after="0" w:line="259" w:lineRule="auto"/>
+              <w:ind w:left="0" w:right="0" w:firstLine="0"/>
+              <w:jc w:val="center"/>
+            </w:pPr>
+          </w:p>
+        </w:tc>
+        <w:tc>
+          <w:tcPr>
+            <w:tcW w:w="0" w:type="auto"/>
+            <w:tcBorders>
+              <w:left w:val="nil"/>
+              <w:right w:val="nil"/>
+            </w:tcBorders>
+          </w:tcPr>
+          <w:p>
+            <w:pPr>
+              <w:spacing w:after="0" w:line="259" w:lineRule="auto"/>
+              <w:ind w:left="0" w:right="0" w:firstLine="0"/>
+              <w:jc w:val="center"/>
+            </w:pPr>
+          </w:p>
+        </w:tc>
+      </w:tr>
+      <w:tr>
+        <w:trPr>
+          <w:jc w:val="center"/>
+        </w:trPr>
+        <w:tc>
+          <w:tcPr>
+            <w:tcW w:w="0" w:type="auto"/>
+            <w:tcBorders>
+              <w:left w:val="nil"/>
+              <w:right w:val="nil"/>
+            </w:tcBorders>
+          </w:tcPr>
+          <w:p>
+            <w:pPr>
+              <w:spacing w:after="0" w:line="259" w:lineRule="auto"/>
+              <w:ind w:left="0" w:right="0" w:firstLine="0"/>
+              <w:jc w:val="center"/>
+              <w:rPr>
+                <w:sz w:val="22"/>
+              </w:rPr>
+            </w:pPr>
+            <w:bookmarkStart w:id="0" w:name="_GoBack"/>
+            <w:bookmarkEnd w:id="0"/>
+          </w:p>
+        </w:tc>
+        <w:tc>
+          <w:tcPr>
+            <w:tcW w:w="0" w:type="auto"/>
+            <w:tcBorders>
+              <w:left w:val="nil"/>
+              <w:right w:val="nil"/>
+            </w:tcBorders>
+          </w:tcPr>
+          <w:p>
+            <w:pPr>
+              <w:spacing w:after="0" w:line="259" w:lineRule="auto"/>
+              <w:ind w:left="0" w:right="0" w:firstLine="0"/>
+              <w:jc w:val="center"/>
+              <w:rPr>
+                <w:sz w:val="22"/>
+              </w:rPr>
+            </w:pPr>
+          </w:p>
+        </w:tc>
+        <w:tc>
+          <w:tcPr>
+            <w:tcW w:w="0" w:type="auto"/>
+            <w:tcBorders>
+              <w:left w:val="nil"/>
+              <w:right w:val="nil"/>
+            </w:tcBorders>
+          </w:tcPr>
+          <w:p>
+            <w:pPr>
+              <w:spacing w:after="0" w:line="259" w:lineRule="auto"/>
+              <w:ind w:left="0" w:right="0" w:firstLine="0"/>
+              <w:jc w:val="center"/>
+            </w:pPr>
+          </w:p>
+        </w:tc>
+        <w:tc>
+          <w:tcPr>
+            <w:tcW w:w="0" w:type="auto"/>
+            <w:tcBorders>
+              <w:left w:val="nil"/>
+              <w:right w:val="nil"/>
+            </w:tcBorders>
+          </w:tcPr>
+          <w:p>
+            <w:pPr>
+              <w:spacing w:after="0" w:line="259" w:lineRule="auto"/>
+              <w:ind w:left="0" w:right="0" w:firstLine="0"/>
+              <w:jc w:val="center"/>
+            </w:pPr>
+          </w:p>
+        </w:tc>
+        <w:tc>
+          <w:tcPr>
+            <w:tcW w:w="0" w:type="auto"/>
+            <w:tcBorders>
+              <w:left w:val="nil"/>
+              <w:right w:val="nil"/>
+            </w:tcBorders>
+          </w:tcPr>
+          <w:p>
+            <w:pPr>
+              <w:spacing w:after="0" w:line="259" w:lineRule="auto"/>
+              <w:ind w:left="0" w:right="0" w:firstLine="0"/>
+              <w:jc w:val="center"/>
+            </w:pPr>
+          </w:p>
+        </w:tc>
+        <w:tc>
+          <w:tcPr>
+            <w:tcW w:w="0" w:type="auto"/>
+            <w:tcBorders>
+              <w:left w:val="nil"/>
+              <w:right w:val="nil"/>
+            </w:tcBorders>
+          </w:tcPr>
+          <w:p>
+            <w:pPr>
+              <w:spacing w:after="0" w:line="259" w:lineRule="auto"/>
+              <w:ind w:left="0" w:right="0" w:firstLine="0"/>
+              <w:jc w:val="center"/>
+            </w:pPr>
+          </w:p>
+        </w:tc>
+        <w:tc>
+          <w:tcPr>
+            <w:tcW w:w="0" w:type="auto"/>
+            <w:tcBorders>
+              <w:left w:val="nil"/>
+              <w:right w:val="nil"/>
+            </w:tcBorders>
+          </w:tcPr>
+          <w:p>
+            <w:pPr>
+              <w:spacing w:after="0" w:line="259" w:lineRule="auto"/>
+              <w:ind w:left="0" w:right="0" w:firstLine="0"/>
+              <w:jc w:val="center"/>
+            </w:pPr>
+          </w:p>
+        </w:tc>
+        <w:tc>
+          <w:tcPr>
+            <w:tcW w:w="0" w:type="auto"/>
+            <w:tcBorders>
+              <w:left w:val="nil"/>
+              <w:right w:val="nil"/>
+            </w:tcBorders>
+          </w:tcPr>
+          <w:p>
+            <w:pPr>
+              <w:spacing w:after="0" w:line="259" w:lineRule="auto"/>
+              <w:ind w:left="0" w:right="0" w:firstLine="0"/>
+              <w:jc w:val="center"/>
+            </w:pPr>
+          </w:p>
+        </w:tc>
+      </w:tr>
+      <w:tr>
+        <w:trPr>
+          <w:jc w:val="center"/>
+        </w:trPr>
+        <w:tc>
+          <w:tcPr>
+            <w:tcW w:w="0" w:type="auto"/>
+            <w:tcBorders>
+              <w:left w:val="nil"/>
+              <w:right w:val="nil"/>
+            </w:tcBorders>
+          </w:tcPr>
+          <w:p>
+            <w:pPr>
+              <w:spacing w:after="0" w:line="259" w:lineRule="auto"/>
+              <w:ind w:left="0" w:right="0" w:firstLine="0"/>
+              <w:jc w:val="center"/>
+              <w:rPr>
+                <w:sz w:val="22"/>
+              </w:rPr>
+            </w:pPr>
+          </w:p>
+        </w:tc>
+        <w:tc>
+          <w:tcPr>
+            <w:tcW w:w="0" w:type="auto"/>
+            <w:tcBorders>
+              <w:left w:val="nil"/>
+              <w:right w:val="nil"/>
+            </w:tcBorders>
+          </w:tcPr>
+          <w:p>
+            <w:pPr>
+              <w:spacing w:after="0" w:line="259" w:lineRule="auto"/>
+              <w:ind w:left="0" w:right="0" w:firstLine="0"/>
+              <w:jc w:val="center"/>
+              <w:rPr>
+                <w:sz w:val="22"/>
+              </w:rPr>
+            </w:pPr>
+          </w:p>
+        </w:tc>
+        <w:tc>
+          <w:tcPr>
+            <w:tcW w:w="0" w:type="auto"/>
+            <w:tcBorders>
+              <w:left w:val="nil"/>
+              <w:right w:val="nil"/>
+            </w:tcBorders>
+          </w:tcPr>
+          <w:p>
+            <w:pPr>
+              <w:spacing w:after="0" w:line="259" w:lineRule="auto"/>
+              <w:ind w:left="0" w:right="0" w:firstLine="0"/>
+              <w:jc w:val="center"/>
+            </w:pPr>
+          </w:p>
+        </w:tc>
+        <w:tc>
+          <w:tcPr>
+            <w:tcW w:w="0" w:type="auto"/>
+            <w:tcBorders>
+              <w:left w:val="nil"/>
+              <w:right w:val="nil"/>
+            </w:tcBorders>
+          </w:tcPr>
+          <w:p>
+            <w:pPr>
+              <w:spacing w:after="0" w:line="259" w:lineRule="auto"/>
+              <w:ind w:left="0" w:right="0" w:firstLine="0"/>
+              <w:jc w:val="center"/>
+            </w:pPr>
+          </w:p>
+        </w:tc>
+        <w:tc>
+          <w:tcPr>
+            <w:tcW w:w="0" w:type="auto"/>
+            <w:tcBorders>
+              <w:left w:val="nil"/>
+              <w:right w:val="nil"/>
+            </w:tcBorders>
+          </w:tcPr>
+          <w:p>
+            <w:pPr>
+              <w:spacing w:after="0" w:line="259" w:lineRule="auto"/>
+              <w:ind w:left="0" w:right="0" w:firstLine="0"/>
+              <w:jc w:val="center"/>
+            </w:pPr>
+          </w:p>
+        </w:tc>
+        <w:tc>
+          <w:tcPr>
+            <w:tcW w:w="0" w:type="auto"/>
+            <w:tcBorders>
+              <w:left w:val="nil"/>
+              <w:right w:val="nil"/>
+            </w:tcBorders>
+          </w:tcPr>
+          <w:p>
+            <w:pPr>
+              <w:spacing w:after="0" w:line="259" w:lineRule="auto"/>
+              <w:ind w:left="0" w:right="0" w:firstLine="0"/>
+              <w:jc w:val="center"/>
+            </w:pPr>
+          </w:p>
+        </w:tc>
+        <w:tc>
+          <w:tcPr>
+            <w:tcW w:w="0" w:type="auto"/>
+            <w:tcBorders>
+              <w:left w:val="nil"/>
+              <w:right w:val="nil"/>
+            </w:tcBorders>
+          </w:tcPr>
+          <w:p>
+            <w:pPr>
+              <w:spacing w:after="0" w:line="259" w:lineRule="auto"/>
+              <w:ind w:left="0" w:right="0" w:firstLine="0"/>
+              <w:jc w:val="center"/>
+            </w:pPr>
+          </w:p>
+        </w:tc>
+        <w:tc>
+          <w:tcPr>
+            <w:tcW w:w="0" w:type="auto"/>
+            <w:tcBorders>
+              <w:left w:val="nil"/>
+              <w:right w:val="nil"/>
+            </w:tcBorders>
+          </w:tcPr>
+          <w:p>
+            <w:pPr>
+              <w:spacing w:after="0" w:line="259" w:lineRule="auto"/>
+              <w:ind w:left="0" w:right="0" w:firstLine="0"/>
+              <w:jc w:val="center"/>
+            </w:pPr>
+          </w:p>
+        </w:tc>
+      </w:tr>
     </w:tbl>
     <w:p>
       <w:pPr>
@@ -3561,14 +4008,11 @@
         <w:ind w:left="-15" w:firstLine="360"/>
       </w:pPr>
       <w:r>
+        <w:lastRenderedPageBreak/>
         <w:t>Outro fator de extrema importância são os parâmetros do algoritmo genético</w:t>
       </w:r>
       <w:r>
-        <w:t xml:space="preserve">, que definem o tamanho da população, taxa de mutação etc. Quanto maior a população, maior será o tempo de execução, no entanto a probabilidade de repetição de soluções é menor. Quanto maior a taxa de mutação, mais rápido será a execução, no entanto pior </w:t>
-      </w:r>
-      <w:r>
-        <w:lastRenderedPageBreak/>
-        <w:t>será a solução. Já</w:t>
+        <w:t>, que definem o tamanho da população, taxa de mutação etc. Quanto maior a população, maior será o tempo de execução, no entanto a probabilidade de repetição de soluções é menor. Quanto maior a taxa de mutação, mais rápido será a execução, no entanto pior será a solução. Já</w:t>
       </w:r>
       <w:r>
         <w:t xml:space="preserve"> se muitas</w:t>
@@ -3594,10 +4038,16 @@
         <w:t xml:space="preserve"> busca local, como já explicado, </w:t>
       </w:r>
       <w:r>
-        <w:t>aumenta consideravelmente</w:t>
-      </w:r>
-      <w:r>
-        <w:t xml:space="preserve"> o tempo de execução, o que pode fazê-la inadequada para alguns casos. A opção </w:t>
+        <w:t xml:space="preserve">aumenta </w:t>
+      </w:r>
+      <w:r>
+        <w:t>consideravelmente</w:t>
+      </w:r>
+      <w:r>
+        <w:t xml:space="preserve"> </w:t>
+      </w:r>
+      <w:r>
+        <w:t xml:space="preserve">o tempo de execução, o que pode fazê-la inadequada para alguns casos. A opção </w:t>
       </w:r>
       <w:r>
         <w:rPr>
@@ -3606,7 +4056,10 @@
         <w:t>First Improvement</w:t>
       </w:r>
       <w:r>
-        <w:t xml:space="preserve"> foi a que se mostrou melhor, combinado ao algoritmo 2-op</w:t>
+        <w:t xml:space="preserve"> foi a que se mostrou melhor</w:t>
+      </w:r>
+      <w:r>
+        <w:t xml:space="preserve"> combinado ao algoritmo 2-op</w:t>
       </w:r>
       <w:r>
         <w:t>t</w:t>
@@ -6806,7 +7259,7 @@
 </file>
 
 <file path=customXml/itemProps1.xml><?xml version="1.0" encoding="utf-8"?>
-<ds:datastoreItem xmlns:ds="http://schemas.openxmlformats.org/officeDocument/2006/customXml" ds:itemID="{6DCCEA01-7279-47F6-A93C-560EF6575BED}">
+<ds:datastoreItem xmlns:ds="http://schemas.openxmlformats.org/officeDocument/2006/customXml" ds:itemID="{20914873-8E88-4C13-9FCB-E93F4C89E112}">
   <ds:schemaRefs>
     <ds:schemaRef ds:uri="http://schemas.openxmlformats.org/officeDocument/2006/bibliography"/>
   </ds:schemaRefs>

</xml_diff>